<commit_message>
Update on Optimizer Main Function
</commit_message>
<xml_diff>
--- a/Doc.docx
+++ b/Doc.docx
@@ -360,12 +360,12 @@
         <w:ind w:right="0" w:left="0" w:firstLine="0"/>
         <w:jc w:val="left"/>
         <w:rPr>
-          <w:rFonts w:ascii="Calibri" w:hAnsi="Calibri" w:cs="Calibri" w:eastAsia="Calibri"/>
-          <w:color w:val="auto"/>
-          <w:spacing w:val="0"/>
-          <w:position w:val="0"/>
-          <w:sz w:val="22"/>
-          <w:shd w:fill="auto" w:val="clear"/>
+          <w:rFonts w:ascii="Consolas" w:hAnsi="Consolas" w:cs="Consolas" w:eastAsia="Consolas"/>
+          <w:color w:val="000000"/>
+          <w:spacing w:val="0"/>
+          <w:position w:val="0"/>
+          <w:sz w:val="20"/>
+          <w:shd w:fill="E8F2FE" w:val="clear"/>
         </w:rPr>
       </w:pPr>
       <w:r>
@@ -422,6 +422,127 @@
           <w:shd w:fill="E8F2FE" w:val="clear"/>
         </w:rPr>
         <w:t xml:space="preserve"> returns true if Ok and false if a Negated register was affected by the instruction Not. It updates the Negated tab.</w:t>
+      </w:r>
+    </w:p>
+    <w:p>
+      <w:pPr>
+        <w:spacing w:before="0" w:after="200" w:line="276"/>
+        <w:ind w:right="0" w:left="0" w:firstLine="0"/>
+        <w:jc w:val="left"/>
+        <w:rPr>
+          <w:rFonts w:ascii="Consolas" w:hAnsi="Consolas" w:cs="Consolas" w:eastAsia="Consolas"/>
+          <w:color w:val="000000"/>
+          <w:spacing w:val="0"/>
+          <w:position w:val="0"/>
+          <w:sz w:val="20"/>
+          <w:shd w:fill="E8F2FE" w:val="clear"/>
+        </w:rPr>
+      </w:pPr>
+    </w:p>
+    <w:p>
+      <w:pPr>
+        <w:spacing w:before="0" w:after="200" w:line="276"/>
+        <w:ind w:right="0" w:left="0" w:firstLine="0"/>
+        <w:jc w:val="left"/>
+        <w:rPr>
+          <w:rFonts w:ascii="Consolas" w:hAnsi="Consolas" w:cs="Consolas" w:eastAsia="Consolas"/>
+          <w:b/>
+          <w:color w:val="000000"/>
+          <w:spacing w:val="0"/>
+          <w:position w:val="0"/>
+          <w:sz w:val="20"/>
+          <w:shd w:fill="E8F2FE" w:val="clear"/>
+        </w:rPr>
+      </w:pPr>
+      <w:r>
+        <w:rPr>
+          <w:rFonts w:ascii="Consolas" w:hAnsi="Consolas" w:cs="Consolas" w:eastAsia="Consolas"/>
+          <w:b/>
+          <w:color w:val="000000"/>
+          <w:spacing w:val="0"/>
+          <w:position w:val="0"/>
+          <w:sz w:val="20"/>
+          <w:shd w:fill="E8F2FE" w:val="clear"/>
+        </w:rPr>
+        <w:t xml:space="preserve">The search is narrowed by requiring an increasing number of result values</w:t>
+      </w:r>
+    </w:p>
+    <w:p>
+      <w:pPr>
+        <w:spacing w:before="0" w:after="200" w:line="276"/>
+        <w:ind w:right="0" w:left="0" w:firstLine="0"/>
+        <w:jc w:val="left"/>
+        <w:rPr>
+          <w:rFonts w:ascii="Consolas" w:hAnsi="Consolas" w:cs="Consolas" w:eastAsia="Consolas"/>
+          <w:b/>
+          <w:color w:val="000000"/>
+          <w:spacing w:val="0"/>
+          <w:position w:val="0"/>
+          <w:sz w:val="20"/>
+          <w:shd w:fill="E8F2FE" w:val="clear"/>
+        </w:rPr>
+      </w:pPr>
+      <w:r>
+        <w:rPr>
+          <w:rFonts w:ascii="Consolas" w:hAnsi="Consolas" w:cs="Consolas" w:eastAsia="Consolas"/>
+          <w:b/>
+          <w:color w:val="000000"/>
+          <w:spacing w:val="0"/>
+          <w:position w:val="0"/>
+          <w:sz w:val="20"/>
+          <w:shd w:fill="E8F2FE" w:val="clear"/>
+        </w:rPr>
+        <w:t xml:space="preserve">in the registers as the search goes deeper</w:t>
+      </w:r>
+    </w:p>
+    <w:p>
+      <w:pPr>
+        <w:spacing w:before="0" w:after="200" w:line="276"/>
+        <w:ind w:right="0" w:left="0" w:firstLine="0"/>
+        <w:jc w:val="left"/>
+        <w:rPr>
+          <w:rFonts w:ascii="Calibri" w:hAnsi="Calibri" w:cs="Calibri" w:eastAsia="Calibri"/>
+          <w:b/>
+          <w:color w:val="auto"/>
+          <w:spacing w:val="0"/>
+          <w:position w:val="0"/>
+          <w:sz w:val="22"/>
+          <w:shd w:fill="auto" w:val="clear"/>
+        </w:rPr>
+      </w:pPr>
+      <w:r>
+        <w:rPr>
+          <w:rFonts w:ascii="Consolas" w:hAnsi="Consolas" w:cs="Consolas" w:eastAsia="Consolas"/>
+          <w:b/>
+          <w:color w:val="000000"/>
+          <w:spacing w:val="0"/>
+          <w:position w:val="0"/>
+          <w:sz w:val="20"/>
+          <w:shd w:fill="E8F2FE" w:val="clear"/>
+        </w:rPr>
+        <w:t xml:space="preserve">=&gt;</w:t>
+      </w:r>
+      <w:r>
+        <w:rPr>
+          <w:rFonts w:ascii="Consolas" w:hAnsi="Consolas" w:cs="Consolas" w:eastAsia="Consolas"/>
+          <w:color w:val="000000"/>
+          <w:spacing w:val="0"/>
+          <w:position w:val="0"/>
+          <w:sz w:val="20"/>
+          <w:shd w:fill="D4D4D4" w:val="clear"/>
+        </w:rPr>
+        <w:t xml:space="preserve">UpdateNumberOfMatch</w:t>
+      </w:r>
+      <w:r>
+        <w:rPr>
+          <w:rFonts w:ascii="Consolas" w:hAnsi="Consolas" w:cs="Consolas" w:eastAsia="Consolas"/>
+          <w:color w:val="000000"/>
+          <w:spacing w:val="0"/>
+          <w:position w:val="0"/>
+          <w:sz w:val="20"/>
+          <w:shd w:fill="D4D4D4" w:val="clear"/>
+        </w:rPr>
+        <w:t xml:space="preserve">() checks the number of match of the workspace and compare it with the previous number, returning true if this number has increased.</w:t>
       </w:r>
     </w:p>
   </w:body>

</xml_diff>